<commit_message>
acertos no css da pagina playlist
</commit_message>
<xml_diff>
--- a/DOC/Escopo do Projeto.docx
+++ b/DOC/Escopo do Projeto.docx
@@ -25,6 +25,43 @@
       </w:r>
       <w:r>
         <w:t>o sentimento que o usuário quer sentir ou que está sentindo.</w:t>
+      </w:r>
+      <w:r>
+        <w:t xml:space="preserve"> Me</w:t>
+      </w:r>
+      <w:r>
+        <w:t xml:space="preserve">u site vai </w:t>
+      </w:r>
+      <w:r>
+        <w:t xml:space="preserve">poder dar essa oportunidade para o usuário ter essa experiência, </w:t>
+      </w:r>
+      <w:r>
+        <w:t xml:space="preserve">de ouvir a música de acordo com o humor dele. Ele vai precisar de acesso a internet para ter e acesso ao sistema. No meu sistema </w:t>
+      </w:r>
+      <w:r>
+        <w:t xml:space="preserve">eu utilizei HTML, CSS e </w:t>
+      </w:r>
+      <w:proofErr w:type="spellStart"/>
+      <w:r>
+        <w:t>J</w:t>
+      </w:r>
+      <w:r>
+        <w:t>avaScript</w:t>
+      </w:r>
+      <w:proofErr w:type="spellEnd"/>
+      <w:r>
+        <w:t xml:space="preserve"> e o </w:t>
+      </w:r>
+      <w:proofErr w:type="spellStart"/>
+      <w:r>
+        <w:t>nodeJs</w:t>
+      </w:r>
+      <w:proofErr w:type="spellEnd"/>
+      <w:r>
+        <w:t>.</w:t>
+      </w:r>
+      <w:r>
+        <w:tab/>
       </w:r>
     </w:p>
     <w:sectPr>

</xml_diff>